<commit_message>
Plan de empresas update
</commit_message>
<xml_diff>
--- a/Empresas/Portfolio - Tema 7.docx
+++ b/Empresas/Portfolio - Tema 7.docx
@@ -1642,6 +1642,22 @@
                                 <w:szCs w:val="28"/>
                               </w:rPr>
                             </w:pPr>
+                            <w:r>
+                              <w:rPr>
+                                <w:sz w:val="28"/>
+                                <w:szCs w:val="28"/>
+                              </w:rPr>
+                              <w:t>Determinado por el empresario</w:t>
+                            </w:r>
+                          </w:p>
+                          <w:p>
+                            <w:pPr>
+                              <w:jc w:val="both"/>
+                              <w:rPr>
+                                <w:sz w:val="28"/>
+                                <w:szCs w:val="28"/>
+                              </w:rPr>
+                            </w:pPr>
                           </w:p>
                         </w:txbxContent>
                       </wps:txbx>
@@ -1665,7 +1681,11 @@
           </mc:Choice>
           <mc:Fallback>
             <w:pict>
-              <v:shape w14:anchorId="4563EA43" id="Cuadro de texto 14" o:spid="_x0000_s1030" type="#_x0000_t202" style="position:absolute;margin-left:291pt;margin-top:26.7pt;width:219pt;height:2in;z-index:251675648;visibility:visible;mso-wrap-style:square;mso-width-percent:0;mso-height-percent:0;mso-wrap-distance-left:9pt;mso-wrap-distance-top:0;mso-wrap-distance-right:9pt;mso-wrap-distance-bottom:0;mso-position-horizontal:absolute;mso-position-horizontal-relative:text;mso-position-vertical:absolute;mso-position-vertical-relative:text;mso-width-percent:0;mso-height-percent:0;mso-width-relative:margin;mso-height-relative:margin;v-text-anchor:top" o:gfxdata="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" fillcolor="white [3201]" stroked="f" strokeweight=".5pt">
+              <v:shapetype w14:anchorId="4563EA43" id="_x0000_t202" coordsize="21600,21600" o:spt="202" path="m,l,21600r21600,l21600,xe">
+                <v:stroke joinstyle="miter"/>
+                <v:path gradientshapeok="t" o:connecttype="rect"/>
+              </v:shapetype>
+              <v:shape id="Cuadro de texto 14" o:spid="_x0000_s1030" type="#_x0000_t202" style="position:absolute;margin-left:291pt;margin-top:26.7pt;width:219pt;height:2in;z-index:251675648;visibility:visible;mso-wrap-style:square;mso-width-percent:0;mso-height-percent:0;mso-wrap-distance-left:9pt;mso-wrap-distance-top:0;mso-wrap-distance-right:9pt;mso-wrap-distance-bottom:0;mso-position-horizontal:absolute;mso-position-horizontal-relative:text;mso-position-vertical:absolute;mso-position-vertical-relative:text;mso-width-percent:0;mso-height-percent:0;mso-width-relative:margin;mso-height-relative:margin;v-text-anchor:top" o:gfxdata="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" fillcolor="white [3201]" stroked="f" strokeweight=".5pt">
                 <v:textbox>
                   <w:txbxContent>
                     <w:p>
@@ -1716,6 +1736,22 @@
                           <w:szCs w:val="28"/>
                         </w:rPr>
                         <w:t xml:space="preserve"> y demás.</w:t>
+                      </w:r>
+                    </w:p>
+                    <w:p>
+                      <w:pPr>
+                        <w:jc w:val="both"/>
+                        <w:rPr>
+                          <w:sz w:val="28"/>
+                          <w:szCs w:val="28"/>
+                        </w:rPr>
+                      </w:pPr>
+                      <w:r>
+                        <w:rPr>
+                          <w:sz w:val="28"/>
+                          <w:szCs w:val="28"/>
+                        </w:rPr>
+                        <w:t>Determinado por el empresario</w:t>
                       </w:r>
                     </w:p>
                     <w:p>
@@ -3165,6 +3201,7 @@
     </w:p>
     <w:p>
       <w:pPr>
+        <w:jc w:val="both"/>
         <w:rPr>
           <w:b/>
           <w:bCs/>
@@ -3188,6 +3225,7 @@
     </w:p>
     <w:p>
       <w:pPr>
+        <w:jc w:val="both"/>
         <w:rPr>
           <w:sz w:val="28"/>
           <w:szCs w:val="28"/>
@@ -3385,7 +3423,7 @@
         <v:path o:extrusionok="f" gradientshapeok="t" o:connecttype="rect"/>
         <o:lock v:ext="edit" aspectratio="t"/>
       </v:shapetype>
-      <v:shape id="_x0000_i1145" type="#_x0000_t75" style="width:11.25pt;height:11.25pt" o:bullet="t">
+      <v:shape id="_x0000_i1069" type="#_x0000_t75" style="width:11.25pt;height:11.25pt" o:bullet="t">
         <v:imagedata r:id="rId1" o:title="mso9B1C"/>
       </v:shape>
     </w:pict>

</xml_diff>